<commit_message>
Expanded AddTaskActivity to include custom task button colors and optional time limits.
</commit_message>
<xml_diff>
--- a/docs/JW_EEC626_TeamLead_SRS.docx
+++ b/docs/JW_EEC626_TeamLead_SRS.docx
@@ -394,6 +394,55 @@
           </w:p>
         </w:tc>
       </w:tr>
+      <w:tr>
+        <w:tc>
+          <w:tcPr>
+            <w:tcW w:w="1345" w:type="dxa"/>
+            <w:vAlign w:val="center"/>
+          </w:tcPr>
+          <w:p>
+            <w:r>
+              <w:t>0.3</w:t>
+            </w:r>
+          </w:p>
+        </w:tc>
+        <w:tc>
+          <w:tcPr>
+            <w:tcW w:w="1890" w:type="dxa"/>
+            <w:vAlign w:val="center"/>
+          </w:tcPr>
+          <w:p>
+            <w:r>
+              <w:t>James Williamson</w:t>
+            </w:r>
+          </w:p>
+        </w:tc>
+        <w:tc>
+          <w:tcPr>
+            <w:tcW w:w="1350" w:type="dxa"/>
+            <w:vAlign w:val="center"/>
+          </w:tcPr>
+          <w:p>
+            <w:r>
+              <w:t>03/22/2017</w:t>
+            </w:r>
+          </w:p>
+        </w:tc>
+        <w:tc>
+          <w:tcPr>
+            <w:tcW w:w="4765" w:type="dxa"/>
+            <w:vAlign w:val="center"/>
+          </w:tcPr>
+          <w:p>
+            <w:r>
+              <w:t>Updated requirements for iteration 4</w:t>
+            </w:r>
+            <w:r>
+              <w:t>.</w:t>
+            </w:r>
+          </w:p>
+        </w:tc>
+      </w:tr>
     </w:tbl>
     <w:p>
       <w:pPr>
@@ -425,6 +474,8 @@
         </w:rPr>
         <w:br w:type="page"/>
       </w:r>
+      <w:bookmarkStart w:id="0" w:name="_GoBack"/>
+      <w:bookmarkEnd w:id="0"/>
     </w:p>
     <w:sdt>
       <w:sdtPr>
@@ -877,12 +928,12 @@
       <w:pPr>
         <w:pStyle w:val="Heading1"/>
       </w:pPr>
-      <w:bookmarkStart w:id="0" w:name="_Toc474939931"/>
+      <w:bookmarkStart w:id="1" w:name="_Toc474939931"/>
       <w:r>
         <w:lastRenderedPageBreak/>
         <w:t>Purpose</w:t>
       </w:r>
-      <w:bookmarkEnd w:id="0"/>
+      <w:bookmarkEnd w:id="1"/>
     </w:p>
     <w:p>
       <w:r>
@@ -920,11 +971,11 @@
       <w:pPr>
         <w:pStyle w:val="Heading1"/>
       </w:pPr>
-      <w:bookmarkStart w:id="1" w:name="_Toc474939932"/>
+      <w:bookmarkStart w:id="2" w:name="_Toc474939932"/>
       <w:r>
         <w:t>Background</w:t>
       </w:r>
-      <w:bookmarkEnd w:id="1"/>
+      <w:bookmarkEnd w:id="2"/>
     </w:p>
     <w:p>
       <w:r>
@@ -1014,11 +1065,11 @@
       <w:pPr>
         <w:pStyle w:val="Heading1"/>
       </w:pPr>
-      <w:bookmarkStart w:id="2" w:name="_Toc474939933"/>
+      <w:bookmarkStart w:id="3" w:name="_Toc474939933"/>
       <w:r>
         <w:t>Document Conventions</w:t>
       </w:r>
-      <w:bookmarkEnd w:id="2"/>
+      <w:bookmarkEnd w:id="3"/>
     </w:p>
     <w:p>
       <w:r>
@@ -1153,7 +1204,7 @@
       <w:pPr>
         <w:pStyle w:val="Heading1"/>
       </w:pPr>
-      <w:bookmarkStart w:id="3" w:name="_Toc474939934"/>
+      <w:bookmarkStart w:id="4" w:name="_Toc474939934"/>
       <w:r>
         <w:lastRenderedPageBreak/>
         <w:t>Functional Requirements</w:t>
@@ -1169,7 +1220,7 @@
       <w:r>
         <w:t xml:space="preserve"> UI</w:t>
       </w:r>
-      <w:bookmarkEnd w:id="3"/>
+      <w:bookmarkEnd w:id="4"/>
     </w:p>
     <w:p>
       <w:r>
@@ -1189,8 +1240,8 @@
         <w:pStyle w:val="Heading2"/>
         <w:ind w:left="720" w:hanging="720"/>
       </w:pPr>
-      <w:bookmarkStart w:id="4" w:name="_Toc474938887"/>
-      <w:bookmarkStart w:id="5" w:name="_Toc474939935"/>
+      <w:bookmarkStart w:id="5" w:name="_Toc474938887"/>
+      <w:bookmarkStart w:id="6" w:name="_Toc474939935"/>
       <w:r>
         <w:t xml:space="preserve">The application shall </w:t>
       </w:r>
@@ -1200,16 +1251,31 @@
       <w:r>
         <w:t>via simple “task” button presses.</w:t>
       </w:r>
-      <w:bookmarkEnd w:id="4"/>
       <w:bookmarkEnd w:id="5"/>
+      <w:bookmarkEnd w:id="6"/>
+    </w:p>
+    <w:p>
+      <w:pPr>
+        <w:pStyle w:val="Heading3"/>
+        <w:ind w:left="1440" w:hanging="720"/>
+      </w:pPr>
+      <w:r>
+        <w:t xml:space="preserve">When the user clicks a task button, the application shall log a context switch and begin </w:t>
+      </w:r>
+      <w:r>
+        <w:t>recording</w:t>
+      </w:r>
+      <w:r>
+        <w:t xml:space="preserve"> time spent on the specified task.</w:t>
+      </w:r>
     </w:p>
     <w:p>
       <w:pPr>
         <w:pStyle w:val="Heading2"/>
         <w:ind w:left="720" w:hanging="720"/>
       </w:pPr>
-      <w:bookmarkStart w:id="6" w:name="_Toc474938888"/>
-      <w:bookmarkStart w:id="7" w:name="_Toc474939936"/>
+      <w:bookmarkStart w:id="7" w:name="_Toc474938888"/>
+      <w:bookmarkStart w:id="8" w:name="_Toc474939936"/>
       <w:r>
         <w:t xml:space="preserve">The application shall allow the </w:t>
       </w:r>
@@ -1225,16 +1291,16 @@
       <w:r>
         <w:t xml:space="preserve"> task buttons.</w:t>
       </w:r>
-      <w:bookmarkEnd w:id="6"/>
       <w:bookmarkEnd w:id="7"/>
+      <w:bookmarkEnd w:id="8"/>
     </w:p>
     <w:p>
       <w:pPr>
         <w:pStyle w:val="Heading3"/>
         <w:ind w:left="1440" w:hanging="720"/>
       </w:pPr>
-      <w:bookmarkStart w:id="8" w:name="_Toc474938889"/>
-      <w:bookmarkStart w:id="9" w:name="_Toc474939937"/>
+      <w:bookmarkStart w:id="9" w:name="_Toc474938889"/>
+      <w:bookmarkStart w:id="10" w:name="_Toc474939937"/>
       <w:r>
         <w:t>Each</w:t>
       </w:r>
@@ -1250,16 +1316,16 @@
       <w:r>
         <w:t>, which is displayed on the top of the button.</w:t>
       </w:r>
-      <w:bookmarkEnd w:id="8"/>
       <w:bookmarkEnd w:id="9"/>
+      <w:bookmarkEnd w:id="10"/>
     </w:p>
     <w:p>
       <w:pPr>
         <w:pStyle w:val="Heading3"/>
         <w:ind w:left="1440" w:hanging="720"/>
       </w:pPr>
-      <w:bookmarkStart w:id="10" w:name="_Toc474938890"/>
-      <w:bookmarkStart w:id="11" w:name="_Toc474939938"/>
+      <w:bookmarkStart w:id="11" w:name="_Toc474938890"/>
+      <w:bookmarkStart w:id="12" w:name="_Toc474939938"/>
       <w:r>
         <w:t>Each</w:t>
       </w:r>
@@ -1269,21 +1335,21 @@
       <w:r>
         <w:t>total time elapsed for the task, which is displayed on the bottom of the button.</w:t>
       </w:r>
-      <w:bookmarkEnd w:id="10"/>
       <w:bookmarkEnd w:id="11"/>
+      <w:bookmarkEnd w:id="12"/>
     </w:p>
     <w:p>
       <w:pPr>
         <w:pStyle w:val="Heading3"/>
         <w:ind w:left="1440" w:hanging="720"/>
       </w:pPr>
-      <w:bookmarkStart w:id="12" w:name="_Toc474938891"/>
-      <w:bookmarkStart w:id="13" w:name="_Toc474939939"/>
+      <w:bookmarkStart w:id="13" w:name="_Toc474938891"/>
+      <w:bookmarkStart w:id="14" w:name="_Toc474939939"/>
       <w:r>
         <w:t>The application should support the capability for the user to choose a custom color for each task button.</w:t>
       </w:r>
-      <w:bookmarkEnd w:id="12"/>
       <w:bookmarkEnd w:id="13"/>
+      <w:bookmarkEnd w:id="14"/>
     </w:p>
     <w:p>
       <w:pPr>
@@ -1299,8 +1365,8 @@
         <w:pStyle w:val="Heading2"/>
         <w:ind w:left="720" w:hanging="720"/>
       </w:pPr>
-      <w:bookmarkStart w:id="14" w:name="_Toc474938892"/>
-      <w:bookmarkStart w:id="15" w:name="_Toc474939940"/>
+      <w:bookmarkStart w:id="15" w:name="_Toc474938892"/>
+      <w:bookmarkStart w:id="16" w:name="_Toc474939940"/>
       <w:r>
         <w:t>After a button is pressed, the application shall darken the button color, to indicate that it is the active task.</w:t>
       </w:r>
@@ -1321,42 +1387,42 @@
       <w:r>
         <w:t xml:space="preserve"> activity UI once every second to show timer feedback to the user.</w:t>
       </w:r>
-      <w:bookmarkEnd w:id="14"/>
       <w:bookmarkEnd w:id="15"/>
+      <w:bookmarkEnd w:id="16"/>
     </w:p>
     <w:p>
       <w:pPr>
         <w:pStyle w:val="Heading2"/>
         <w:ind w:left="720" w:hanging="720"/>
       </w:pPr>
-      <w:bookmarkStart w:id="16" w:name="_Toc474938893"/>
-      <w:bookmarkStart w:id="17" w:name="_Toc474939941"/>
+      <w:bookmarkStart w:id="17" w:name="_Toc474938893"/>
+      <w:bookmarkStart w:id="18" w:name="_Toc474939941"/>
       <w:r>
         <w:t>The application shall allow the user to specify a “threshold” time for a task, which is the maximum desired amount of time to spend daily on that activity.</w:t>
       </w:r>
-      <w:bookmarkEnd w:id="16"/>
       <w:bookmarkEnd w:id="17"/>
+      <w:bookmarkEnd w:id="18"/>
     </w:p>
     <w:p>
       <w:pPr>
         <w:pStyle w:val="Heading3"/>
         <w:ind w:left="1440" w:hanging="720"/>
       </w:pPr>
-      <w:bookmarkStart w:id="18" w:name="_Toc474938894"/>
-      <w:bookmarkStart w:id="19" w:name="_Toc474939942"/>
+      <w:bookmarkStart w:id="19" w:name="_Toc474938894"/>
+      <w:bookmarkStart w:id="20" w:name="_Toc474939942"/>
       <w:r>
         <w:t>When the configured threshold time for a task is exceeded, the application shall support the capability to generate a visual alarm.</w:t>
       </w:r>
-      <w:bookmarkEnd w:id="18"/>
       <w:bookmarkEnd w:id="19"/>
+      <w:bookmarkEnd w:id="20"/>
     </w:p>
     <w:p>
       <w:pPr>
         <w:pStyle w:val="Heading3"/>
         <w:ind w:left="1440" w:hanging="720"/>
       </w:pPr>
-      <w:bookmarkStart w:id="20" w:name="_Toc474938895"/>
-      <w:bookmarkStart w:id="21" w:name="_Toc474939943"/>
+      <w:bookmarkStart w:id="21" w:name="_Toc474938895"/>
+      <w:bookmarkStart w:id="22" w:name="_Toc474939943"/>
       <w:r>
         <w:t xml:space="preserve">When the configured threshold time for a task is exceeded, the application </w:t>
       </w:r>
@@ -1366,41 +1432,44 @@
       <w:r>
         <w:t xml:space="preserve"> support the capability to generate an audible alarm.</w:t>
       </w:r>
-      <w:bookmarkEnd w:id="20"/>
       <w:bookmarkEnd w:id="21"/>
+      <w:bookmarkEnd w:id="22"/>
     </w:p>
     <w:p>
       <w:pPr>
         <w:pStyle w:val="Heading2"/>
         <w:ind w:left="720" w:hanging="720"/>
       </w:pPr>
-      <w:bookmarkStart w:id="22" w:name="_Toc474939944"/>
-      <w:r>
-        <w:t>Once the workday is concluded, the application shall generate a graph to illustrate to the user how time was spent on the various tasks.</w:t>
-      </w:r>
-      <w:bookmarkEnd w:id="22"/>
+      <w:bookmarkStart w:id="23" w:name="_Toc474939944"/>
+      <w:r>
+        <w:t xml:space="preserve">Once the workday is concluded, the application shall generate a graph to illustrate to the user how </w:t>
+      </w:r>
+      <w:bookmarkEnd w:id="23"/>
+      <w:r>
+        <w:t>their time was allocated throughout the day.</w:t>
+      </w:r>
     </w:p>
     <w:p>
       <w:pPr>
         <w:pStyle w:val="Heading3"/>
         <w:ind w:left="1440" w:hanging="720"/>
       </w:pPr>
-      <w:bookmarkStart w:id="23" w:name="_Toc474939945"/>
+      <w:bookmarkStart w:id="24" w:name="_Toc474939945"/>
       <w:r>
         <w:t>The application shall support the capability to generate the workday graph in pie chart format.</w:t>
       </w:r>
-      <w:bookmarkEnd w:id="23"/>
+      <w:bookmarkEnd w:id="24"/>
     </w:p>
     <w:p>
       <w:pPr>
         <w:pStyle w:val="Heading3"/>
         <w:ind w:left="1440" w:hanging="720"/>
       </w:pPr>
-      <w:bookmarkStart w:id="24" w:name="_Toc474939946"/>
+      <w:bookmarkStart w:id="25" w:name="_Toc474939946"/>
       <w:r>
         <w:t>The application should support the capability to generate the workday graph in time-slice format.</w:t>
       </w:r>
-      <w:bookmarkEnd w:id="24"/>
+      <w:bookmarkEnd w:id="25"/>
     </w:p>
     <w:p>
       <w:pPr>
@@ -1419,14 +1488,21 @@
     </w:p>
     <w:p>
       <w:pPr>
+        <w:pStyle w:val="Heading3"/>
+        <w:ind w:firstLine="360"/>
+      </w:pPr>
+      <w:r>
+        <w:t>The application should display the total number of context switches to the user.</w:t>
+      </w:r>
+    </w:p>
+    <w:p>
+      <w:pPr>
         <w:pStyle w:val="Heading2"/>
         <w:ind w:left="720" w:hanging="720"/>
       </w:pPr>
       <w:r>
         <w:t>The application shall support the ability to be displayed on the lock screen in focus, facilitating ease of data entry and usability without necessitating the need to unlock a user’s phone.</w:t>
       </w:r>
-      <w:bookmarkStart w:id="25" w:name="_GoBack"/>
-      <w:bookmarkEnd w:id="25"/>
     </w:p>
     <w:sectPr>
       <w:footerReference w:type="default" r:id="rId8"/>
@@ -3859,7 +3935,7 @@
 </file>
 
 <file path=customXml/itemProps1.xml><?xml version="1.0" encoding="utf-8"?>
-<ds:datastoreItem xmlns:ds="http://schemas.openxmlformats.org/officeDocument/2006/customXml" ds:itemID="{0CEBCDB1-185C-4B4B-9EA1-3002AA433CE3}">
+<ds:datastoreItem xmlns:ds="http://schemas.openxmlformats.org/officeDocument/2006/customXml" ds:itemID="{57405CED-7F48-44FF-9CAF-64DDF938F2A7}">
   <ds:schemaRefs>
     <ds:schemaRef ds:uri="http://schemas.openxmlformats.org/officeDocument/2006/bibliography"/>
   </ds:schemaRefs>

</xml_diff>